<commit_message>
added to lab report
</commit_message>
<xml_diff>
--- a/Lab2/report/Report.docx
+++ b/Lab2/report/Report.docx
@@ -15,13 +15,8 @@
         <w:pStyle w:val="NoSpacing"/>
       </w:pPr>
       <w:r>
-        <w:t xml:space="preserve">Drew </w:t>
-      </w:r>
-      <w:proofErr w:type="spellStart"/>
-      <w:r>
-        <w:t>Hasse</w:t>
-      </w:r>
-      <w:proofErr w:type="spellEnd"/>
+        <w:t>Drew Hasse</w:t>
+      </w:r>
     </w:p>
     <w:p>
       <w:pPr>
@@ -42,8 +37,14 @@
     <w:p>
       <w:pPr>
         <w:pStyle w:val="NoSpacing"/>
-      </w:pPr>
-      <w:r>
+        <w:rPr>
+          <w:b/>
+        </w:rPr>
+      </w:pPr>
+      <w:r>
+        <w:rPr>
+          <w:b/>
+        </w:rPr>
         <w:t>Simulation Results</w:t>
       </w:r>
     </w:p>
@@ -57,15 +58,7 @@
         <w:pStyle w:val="NoSpacing"/>
       </w:pPr>
       <w:r>
-        <w:t xml:space="preserve">Three simulations were run. Two divider </w:t>
-      </w:r>
-      <w:proofErr w:type="gramStart"/>
-      <w:r>
-        <w:t>test</w:t>
-      </w:r>
-      <w:proofErr w:type="gramEnd"/>
-      <w:r>
-        <w:t xml:space="preserve"> (32bit/16bit) and one comparator test (4bit). </w:t>
+        <w:t xml:space="preserve">Three simulations were run. Two divider test (32bit/16bit) and one comparator test (4bit). </w:t>
       </w:r>
     </w:p>
     <w:p>
@@ -117,13 +110,8 @@
       <w:pPr>
         <w:pStyle w:val="NoSpacing"/>
       </w:pPr>
-      <w:proofErr w:type="gramStart"/>
-      <w:r>
-        <w:t>4 bit</w:t>
-      </w:r>
-      <w:proofErr w:type="gramEnd"/>
-      <w:r>
-        <w:t xml:space="preserve"> comparator input:</w:t>
+      <w:r>
+        <w:t>4 bit comparator input:</w:t>
       </w:r>
     </w:p>
     <w:p>
@@ -288,8 +276,6 @@
       <w:pPr>
         <w:pStyle w:val="NoSpacing"/>
       </w:pPr>
-      <w:bookmarkStart w:id="0" w:name="_GoBack"/>
-      <w:bookmarkEnd w:id="0"/>
     </w:p>
     <w:p>
       <w:pPr>
@@ -404,14 +390,27 @@
                             <w:r>
                               <w:t xml:space="preserve">Figure </w:t>
                             </w:r>
-                            <w:fldSimple w:instr=" SEQ Figure \* ARABIC ">
-                              <w:r>
-                                <w:rPr>
-                                  <w:noProof/>
-                                </w:rPr>
-                                <w:t>1</w:t>
-                              </w:r>
-                            </w:fldSimple>
+                            <w:r>
+                              <w:fldChar w:fldCharType="begin"/>
+                            </w:r>
+                            <w:r>
+                              <w:instrText xml:space="preserve"> SEQ Figure \* ARABIC </w:instrText>
+                            </w:r>
+                            <w:r>
+                              <w:fldChar w:fldCharType="separate"/>
+                            </w:r>
+                            <w:r>
+                              <w:rPr>
+                                <w:noProof/>
+                              </w:rPr>
+                              <w:t>1</w:t>
+                            </w:r>
+                            <w:r>
+                              <w:rPr>
+                                <w:noProof/>
+                              </w:rPr>
+                              <w:fldChar w:fldCharType="end"/>
+                            </w:r>
                             <w:r>
                               <w:t xml:space="preserve"> Binary Long Division by Hand</w:t>
                             </w:r>
@@ -452,14 +451,27 @@
                       <w:r>
                         <w:t xml:space="preserve">Figure </w:t>
                       </w:r>
-                      <w:fldSimple w:instr=" SEQ Figure \* ARABIC ">
-                        <w:r>
-                          <w:rPr>
-                            <w:noProof/>
-                          </w:rPr>
-                          <w:t>1</w:t>
-                        </w:r>
-                      </w:fldSimple>
+                      <w:r>
+                        <w:fldChar w:fldCharType="begin"/>
+                      </w:r>
+                      <w:r>
+                        <w:instrText xml:space="preserve"> SEQ Figure \* ARABIC </w:instrText>
+                      </w:r>
+                      <w:r>
+                        <w:fldChar w:fldCharType="separate"/>
+                      </w:r>
+                      <w:r>
+                        <w:rPr>
+                          <w:noProof/>
+                        </w:rPr>
+                        <w:t>1</w:t>
+                      </w:r>
+                      <w:r>
+                        <w:rPr>
+                          <w:noProof/>
+                        </w:rPr>
+                        <w:fldChar w:fldCharType="end"/>
+                      </w:r>
                       <w:r>
                         <w:t xml:space="preserve"> Binary Long Division by Hand</w:t>
                       </w:r>
@@ -625,14 +637,9 @@
       <w:pPr>
         <w:pStyle w:val="NoSpacing"/>
       </w:pPr>
-      <w:proofErr w:type="gramStart"/>
       <w:r>
         <w:lastRenderedPageBreak/>
-        <w:t>16 bit</w:t>
-      </w:r>
-      <w:proofErr w:type="gramEnd"/>
-      <w:r>
-        <w:t xml:space="preserve"> divider simulation input:</w:t>
+        <w:t>16 bit divider simulation input:</w:t>
       </w:r>
       <w:r>
         <w:tab/>
@@ -1251,13 +1258,8 @@
       <w:pPr>
         <w:pStyle w:val="NoSpacing"/>
       </w:pPr>
-      <w:proofErr w:type="gramStart"/>
-      <w:r>
-        <w:t>32 bit</w:t>
-      </w:r>
-      <w:proofErr w:type="gramEnd"/>
-      <w:r>
-        <w:t xml:space="preserve"> divider simulation input:</w:t>
+      <w:r>
+        <w:t>32 bit divider simulation input:</w:t>
       </w:r>
       <w:r>
         <w:tab/>
@@ -1737,6 +1739,63 @@
           </wp:inline>
         </w:drawing>
       </w:r>
+    </w:p>
+    <w:p/>
+    <w:p>
+      <w:pPr>
+        <w:tabs>
+          <w:tab w:val="left" w:pos="1656"/>
+        </w:tabs>
+      </w:pPr>
+      <w:r>
+        <w:rPr>
+          <w:b/>
+        </w:rPr>
+        <w:t>Design</w:t>
+      </w:r>
+    </w:p>
+    <w:p>
+      <w:pPr>
+        <w:tabs>
+          <w:tab w:val="left" w:pos="1656"/>
+        </w:tabs>
+      </w:pPr>
+      <w:r>
+        <w:t>The divider is built using a series of cascading comparators. The comparator is implemented as laid out in the lab pdf. For each comparator, the DINR input is always the divisor.</w:t>
+      </w:r>
+      <w:r>
+        <w:t xml:space="preserve"> An array of std_logic_vectors was made to store the output signals of each comparator, so that it could be fed in as an input to the next comparator.</w:t>
+      </w:r>
+      <w:r>
+        <w:t xml:space="preserve"> A generate statement was used to generate 32 comparators. The first comparator uses the most significant bit of the divisor, as the least significant bit of the DINL input. The rest of the </w:t>
+      </w:r>
+      <w:r>
+        <w:lastRenderedPageBreak/>
+        <w:t xml:space="preserve">DINL input is then set to zeros. </w:t>
+      </w:r>
+      <w:r>
+        <w:t>The next 30 comparators take in the result of the comparator operation concatenated with the next bit in the dividend</w:t>
+      </w:r>
+      <w:r>
+        <w:t>.</w:t>
+      </w:r>
+      <w:r>
+        <w:t xml:space="preserve"> This is easily implemented with DINL having one more bit than DOUT and DINR.</w:t>
+      </w:r>
+      <w:r>
+        <w:t xml:space="preserve"> This allows for the shifting and subtracting required for division. </w:t>
+      </w:r>
+      <w:r>
+        <w:t xml:space="preserve">At each comparator, the isGreaterEq bit is connected to the corresponding output bit in the quotient. </w:t>
+      </w:r>
+      <w:r>
+        <w:t xml:space="preserve">The final comparator outputs the result of its subtraction to the remainder rather than the intermediate output signal array. </w:t>
+      </w:r>
+      <w:r>
+        <w:t>Overflow and the start button are handled with behavioral VHDL. Two signals were created called intDividend and intDivisor that are only updated when the start signal is high. These were the signals passed to the comparators, and they allow for the inputs to be changed without the output changing until the start button is pressed. Overflow was handled by checking if the intDivisor signal is zero, and then raising the overflow flag.</w:t>
+      </w:r>
+      <w:bookmarkStart w:id="0" w:name="_GoBack"/>
+      <w:bookmarkEnd w:id="0"/>
     </w:p>
     <w:sectPr>
       <w:pgSz w:w="12240" w:h="15840"/>
@@ -2538,7 +2597,7 @@
 </file>
 
 <file path=customXml/itemProps1.xml><?xml version="1.0" encoding="utf-8"?>
-<ds:datastoreItem xmlns:ds="http://schemas.openxmlformats.org/officeDocument/2006/customXml" ds:itemID="{5ED0D963-78AB-46BC-9CB2-8DE2A75600BB}">
+<ds:datastoreItem xmlns:ds="http://schemas.openxmlformats.org/officeDocument/2006/customXml" ds:itemID="{0FD03278-2F13-4181-AF58-B98EB507B81F}">
   <ds:schemaRefs>
     <ds:schemaRef ds:uri="http://schemas.openxmlformats.org/officeDocument/2006/bibliography"/>
   </ds:schemaRefs>

</xml_diff>